<commit_message>
Risk revision finsihed. 1 more revision remaining
</commit_message>
<xml_diff>
--- a/03 - Use Case Model.docx
+++ b/03 - Use Case Model.docx
@@ -355,6 +355,7 @@
               <w:ins w:id="0" w:author="Unknown Author" w:date="2021-11-13T15:22:17Z">
                 <w:r>
                   <w:rPr>
+                    <w:rStyle w:val="ListLabel10"/>
                     <w:rFonts w:eastAsia="Calibri" w:cs="" w:cstheme="minorBidi" w:eastAsiaTheme="minorHAnsi"/>
                     <w:color w:val="auto"/>
                     <w:kern w:val="0"/>
@@ -514,10 +515,10 @@
         <w:tblLook w:firstRow="1" w:noVBand="1" w:lastRow="0" w:firstColumn="0" w:lastColumn="0" w:noHBand="1" w:val="0620"/>
       </w:tblPr>
       <w:tblGrid>
-        <w:gridCol w:w="907"/>
-        <w:gridCol w:w="1868"/>
+        <w:gridCol w:w="906"/>
+        <w:gridCol w:w="1867"/>
         <w:gridCol w:w="6395"/>
-        <w:gridCol w:w="1629"/>
+        <w:gridCol w:w="1631"/>
       </w:tblGrid>
       <w:tr>
         <w:trPr>
@@ -525,7 +526,7 @@
         </w:trPr>
         <w:tc>
           <w:tcPr>
-            <w:tcW w:w="907" w:type="dxa"/>
+            <w:tcW w:w="906" w:type="dxa"/>
             <w:tcBorders/>
             <w:shd w:color="auto" w:fill="D9D9D9" w:themeFill="background1" w:themeFillShade="d9" w:val="clear"/>
             <w:vAlign w:val="bottom"/>
@@ -544,7 +545,7 @@
         </w:tc>
         <w:tc>
           <w:tcPr>
-            <w:tcW w:w="1868" w:type="dxa"/>
+            <w:tcW w:w="1867" w:type="dxa"/>
             <w:tcBorders/>
             <w:shd w:color="auto" w:fill="D9D9D9" w:themeFill="background1" w:themeFillShade="d9" w:val="clear"/>
             <w:vAlign w:val="bottom"/>
@@ -582,7 +583,7 @@
         </w:tc>
         <w:tc>
           <w:tcPr>
-            <w:tcW w:w="1629" w:type="dxa"/>
+            <w:tcW w:w="1631" w:type="dxa"/>
             <w:tcBorders/>
             <w:shd w:color="auto" w:fill="D9D9D9" w:themeFill="background1" w:themeFillShade="d9" w:val="clear"/>
             <w:vAlign w:val="bottom"/>
@@ -604,7 +605,7 @@
         <w:trPr/>
         <w:tc>
           <w:tcPr>
-            <w:tcW w:w="907" w:type="dxa"/>
+            <w:tcW w:w="906" w:type="dxa"/>
             <w:tcBorders/>
             <w:shd w:fill="auto" w:val="clear"/>
           </w:tcPr>
@@ -622,7 +623,7 @@
         </w:tc>
         <w:tc>
           <w:tcPr>
-            <w:tcW w:w="1868" w:type="dxa"/>
+            <w:tcW w:w="1867" w:type="dxa"/>
             <w:tcBorders/>
             <w:shd w:fill="auto" w:val="clear"/>
           </w:tcPr>
@@ -678,7 +679,7 @@
         </w:tc>
         <w:tc>
           <w:tcPr>
-            <w:tcW w:w="1629" w:type="dxa"/>
+            <w:tcW w:w="1631" w:type="dxa"/>
             <w:tcBorders/>
             <w:shd w:fill="auto" w:val="clear"/>
           </w:tcPr>
@@ -699,7 +700,7 @@
         <w:trPr/>
         <w:tc>
           <w:tcPr>
-            <w:tcW w:w="907" w:type="dxa"/>
+            <w:tcW w:w="906" w:type="dxa"/>
             <w:tcBorders>
               <w:top w:val="nil"/>
             </w:tcBorders>
@@ -721,7 +722,7 @@
         </w:tc>
         <w:tc>
           <w:tcPr>
-            <w:tcW w:w="1868" w:type="dxa"/>
+            <w:tcW w:w="1867" w:type="dxa"/>
             <w:tcBorders>
               <w:top w:val="nil"/>
             </w:tcBorders>
@@ -821,7 +822,7 @@
         </w:tc>
         <w:tc>
           <w:tcPr>
-            <w:tcW w:w="1629" w:type="dxa"/>
+            <w:tcW w:w="1631" w:type="dxa"/>
             <w:tcBorders>
               <w:top w:val="nil"/>
             </w:tcBorders>
@@ -871,21 +872,36 @@
       <w:sdtContent>
         <w:p>
           <w:pPr>
-            <w:pStyle w:val="TOCHeading"/>
-            <w:rPr/>
+            <w:pStyle w:val="ContentsHeading"/>
+            <w:suppressLineNumbers/>
+            <w:ind w:left="0" w:hanging="0"/>
+            <w:rPr>
+              <w:b/>
+              <w:b/>
+              <w:bCs/>
+              <w:sz w:val="32"/>
+              <w:szCs w:val="32"/>
+            </w:rPr>
           </w:pPr>
           <w:r>
-            <w:rPr/>
+            <w:rPr>
+              <w:b/>
+              <w:bCs/>
+              <w:sz w:val="32"/>
+              <w:szCs w:val="32"/>
+            </w:rPr>
             <w:t>Table of Contents</w:t>
           </w:r>
         </w:p>
         <w:p>
           <w:pPr>
             <w:pStyle w:val="Contents1"/>
-            <w:rPr>
-              <w:rFonts w:eastAsia="" w:eastAsiaTheme="minorEastAsia"/>
-              <w:sz w:val="22"/>
-            </w:rPr>
+            <w:tabs>
+              <w:tab w:val="clear" w:pos="540"/>
+              <w:tab w:val="clear" w:pos="10790"/>
+              <w:tab w:val="right" w:pos="10800" w:leader="dot"/>
+            </w:tabs>
+            <w:rPr/>
           </w:pPr>
           <w:r>
             <w:fldChar w:fldCharType="begin"/>
@@ -894,7 +910,6 @@
             <w:rPr>
               <w:webHidden/>
               <w:rStyle w:val="IndexLink"/>
-              <w:vanish w:val="false"/>
             </w:rPr>
             <w:instrText> TOC \z \o "1-4" \u \h</w:instrText>
           </w:r>
@@ -902,337 +917,114 @@
             <w:rPr>
               <w:webHidden/>
               <w:rStyle w:val="IndexLink"/>
-              <w:vanish w:val="false"/>
             </w:rPr>
             <w:fldChar w:fldCharType="separate"/>
           </w:r>
-          <w:hyperlink w:anchor="_Toc50202383">
+          <w:hyperlink w:anchor="__RefHeading___Toc244_1600796794">
             <w:r>
               <w:rPr>
                 <w:webHidden/>
                 <w:rStyle w:val="IndexLink"/>
-                <w:vanish w:val="false"/>
               </w:rPr>
-              <w:t>1</w:t>
-            </w:r>
-            <w:r>
-              <w:rPr>
-                <w:rStyle w:val="IndexLink"/>
-                <w:rFonts w:eastAsia="" w:eastAsiaTheme="minorEastAsia"/>
-                <w:sz w:val="22"/>
-              </w:rPr>
+              <w:t>1 Use Case Diagram</w:t>
               <w:tab/>
-            </w:r>
-            <w:r>
-              <w:rPr>
-                <w:rStyle w:val="IndexLink"/>
-              </w:rPr>
-              <w:t>Use Case Diagram</w:t>
-            </w:r>
-            <w:r>
-              <w:rPr>
-                <w:webHidden/>
-              </w:rPr>
-              <w:fldChar w:fldCharType="begin"/>
-            </w:r>
-            <w:r>
-              <w:rPr>
-                <w:webHidden/>
-              </w:rPr>
-              <w:instrText>PAGEREF _Toc50202383 \h</w:instrText>
-            </w:r>
-            <w:r>
-              <w:rPr>
-                <w:webHidden/>
-              </w:rPr>
-              <w:fldChar w:fldCharType="separate"/>
-            </w:r>
-            <w:r>
-              <w:rPr>
-                <w:rStyle w:val="IndexLink"/>
-                <w:vanish w:val="false"/>
-              </w:rPr>
-              <w:tab/>
-              <w:t>1</w:t>
-            </w:r>
-            <w:r>
-              <w:rPr>
-                <w:webHidden/>
-              </w:rPr>
-              <w:fldChar w:fldCharType="end"/>
+              <w:t>2</w:t>
             </w:r>
           </w:hyperlink>
         </w:p>
         <w:p>
           <w:pPr>
             <w:pStyle w:val="Contents1"/>
-            <w:rPr>
-              <w:rFonts w:eastAsia="" w:eastAsiaTheme="minorEastAsia"/>
-              <w:sz w:val="22"/>
-            </w:rPr>
+            <w:tabs>
+              <w:tab w:val="clear" w:pos="540"/>
+              <w:tab w:val="clear" w:pos="10790"/>
+              <w:tab w:val="right" w:pos="10800" w:leader="dot"/>
+            </w:tabs>
+            <w:rPr/>
           </w:pPr>
-          <w:hyperlink w:anchor="_Toc50202384">
+          <w:hyperlink w:anchor="__RefHeading___Toc246_1600796794">
             <w:r>
               <w:rPr>
                 <w:webHidden/>
                 <w:rStyle w:val="IndexLink"/>
-                <w:vanish w:val="false"/>
               </w:rPr>
-              <w:t>2</w:t>
-            </w:r>
-            <w:r>
-              <w:rPr>
-                <w:rStyle w:val="IndexLink"/>
-                <w:rFonts w:eastAsia="" w:eastAsiaTheme="minorEastAsia"/>
-                <w:sz w:val="22"/>
-              </w:rPr>
+              <w:t>2 Use Case Brief Descriptions</w:t>
               <w:tab/>
-            </w:r>
-            <w:r>
-              <w:rPr>
-                <w:rStyle w:val="IndexLink"/>
-              </w:rPr>
-              <w:t>Use Case Brief Descriptions</w:t>
-            </w:r>
-            <w:r>
-              <w:rPr>
-                <w:webHidden/>
-              </w:rPr>
-              <w:fldChar w:fldCharType="begin"/>
-            </w:r>
-            <w:r>
-              <w:rPr>
-                <w:webHidden/>
-              </w:rPr>
-              <w:instrText>PAGEREF _Toc50202384 \h</w:instrText>
-            </w:r>
-            <w:r>
-              <w:rPr>
-                <w:webHidden/>
-              </w:rPr>
-              <w:fldChar w:fldCharType="separate"/>
-            </w:r>
-            <w:r>
-              <w:rPr>
-                <w:rStyle w:val="IndexLink"/>
-                <w:vanish w:val="false"/>
-              </w:rPr>
-              <w:tab/>
-              <w:t>2</w:t>
-            </w:r>
-            <w:r>
-              <w:rPr>
-                <w:webHidden/>
-              </w:rPr>
-              <w:fldChar w:fldCharType="end"/>
+              <w:t>3</w:t>
             </w:r>
           </w:hyperlink>
         </w:p>
         <w:p>
           <w:pPr>
             <w:pStyle w:val="Contents2"/>
+            <w:tabs>
+              <w:tab w:val="clear" w:pos="1080"/>
+              <w:tab w:val="clear" w:pos="10790"/>
+              <w:tab w:val="right" w:pos="10800" w:leader="dot"/>
+            </w:tabs>
             <w:rPr/>
           </w:pPr>
-          <w:hyperlink w:anchor="_Toc50202385">
+          <w:hyperlink w:anchor="__RefHeading___Toc248_1600796794">
             <w:r>
               <w:rPr>
                 <w:webHidden/>
                 <w:rStyle w:val="IndexLink"/>
-                <w:vanish w:val="false"/>
               </w:rPr>
-              <w:t>2.1</w:t>
-            </w:r>
-            <w:r>
-              <w:rPr>
-                <w:rStyle w:val="IndexLink"/>
-                <w:rFonts w:eastAsia="" w:eastAsiaTheme="minorEastAsia"/>
-              </w:rPr>
+              <w:t>2.1 Manage Hotel Room Listing</w:t>
               <w:tab/>
-              <w:t>Manage Hotel Rooms</w:t>
-            </w:r>
-            <w:r>
-              <w:rPr>
-                <w:webHidden/>
-              </w:rPr>
-              <w:fldChar w:fldCharType="begin"/>
-            </w:r>
-            <w:r>
-              <w:rPr>
-                <w:webHidden/>
-              </w:rPr>
-              <w:instrText>PAGEREF _Toc50202385 \h</w:instrText>
-            </w:r>
-            <w:r>
-              <w:rPr>
-                <w:webHidden/>
-              </w:rPr>
-              <w:fldChar w:fldCharType="separate"/>
-            </w:r>
-            <w:r>
-              <w:rPr>
-                <w:rStyle w:val="IndexLink"/>
-                <w:vanish w:val="false"/>
-              </w:rPr>
-              <w:tab/>
-              <w:t>2</w:t>
-            </w:r>
-            <w:r>
-              <w:rPr>
-                <w:webHidden/>
-              </w:rPr>
-              <w:fldChar w:fldCharType="end"/>
+              <w:t>3</w:t>
             </w:r>
           </w:hyperlink>
         </w:p>
         <w:p>
           <w:pPr>
             <w:pStyle w:val="Contents2"/>
+            <w:tabs>
+              <w:tab w:val="clear" w:pos="1080"/>
+              <w:tab w:val="clear" w:pos="10790"/>
+              <w:tab w:val="right" w:pos="10800" w:leader="dot"/>
+            </w:tabs>
             <w:rPr/>
           </w:pPr>
-          <w:hyperlink w:anchor="_Toc50202386">
+          <w:hyperlink w:anchor="__RefHeading___Toc250_1600796794">
             <w:r>
               <w:rPr>
                 <w:webHidden/>
                 <w:rStyle w:val="IndexLink"/>
-                <w:vanish w:val="false"/>
               </w:rPr>
-              <w:t>2.2</w:t>
-            </w:r>
-            <w:r>
-              <w:rPr>
-                <w:rStyle w:val="IndexLink"/>
-                <w:rFonts w:eastAsia="" w:eastAsiaTheme="minorEastAsia"/>
-              </w:rPr>
+              <w:t>2.2 Manage Guest Accommodation</w:t>
               <w:tab/>
-            </w:r>
-            <w:r>
-              <w:rPr>
-                <w:rStyle w:val="IndexLink"/>
-                <w:rFonts w:eastAsia="Calibri" w:cs="" w:cstheme="minorBidi" w:eastAsiaTheme="minorHAnsi"/>
-                <w:color w:val="auto"/>
-                <w:kern w:val="0"/>
-                <w:sz w:val="22"/>
-                <w:szCs w:val="22"/>
-                <w:lang w:val="en-US" w:eastAsia="en-US" w:bidi="ar-SA"/>
-              </w:rPr>
-              <w:t>Manage Guest Accommodations</w:t>
-            </w:r>
-            <w:r>
-              <w:rPr>
-                <w:webHidden/>
-              </w:rPr>
-              <w:fldChar w:fldCharType="begin"/>
-            </w:r>
-            <w:r>
-              <w:rPr>
-                <w:webHidden/>
-              </w:rPr>
-              <w:instrText>PAGEREF _Toc50202386 \h</w:instrText>
-            </w:r>
-            <w:r>
-              <w:rPr>
-                <w:webHidden/>
-              </w:rPr>
-              <w:fldChar w:fldCharType="separate"/>
-            </w:r>
-            <w:r>
-              <w:rPr>
-                <w:rStyle w:val="IndexLink"/>
-                <w:vanish w:val="false"/>
-              </w:rPr>
-              <w:tab/>
-              <w:t>2</w:t>
-            </w:r>
-            <w:r>
-              <w:rPr>
-                <w:webHidden/>
-              </w:rPr>
-              <w:fldChar w:fldCharType="end"/>
+              <w:t>3</w:t>
             </w:r>
           </w:hyperlink>
         </w:p>
         <w:p>
           <w:pPr>
             <w:pStyle w:val="Contents2"/>
+            <w:tabs>
+              <w:tab w:val="clear" w:pos="1080"/>
+              <w:tab w:val="clear" w:pos="10790"/>
+              <w:tab w:val="right" w:pos="10800" w:leader="dot"/>
+            </w:tabs>
             <w:rPr/>
           </w:pPr>
-          <w:hyperlink w:anchor="_Toc50202387">
+          <w:hyperlink w:anchor="__RefHeading___Toc252_1600796794">
             <w:r>
               <w:rPr>
                 <w:webHidden/>
                 <w:rStyle w:val="IndexLink"/>
-                <w:vanish w:val="false"/>
               </w:rPr>
-              <w:t>2.3</w:t>
-            </w:r>
-            <w:r>
-              <w:rPr>
-                <w:rStyle w:val="IndexLink"/>
-                <w:rFonts w:eastAsia="" w:eastAsiaTheme="minorEastAsia"/>
-              </w:rPr>
+              <w:t>2.3 Manage Reservations</w:t>
               <w:tab/>
-            </w:r>
-            <w:r>
-              <w:rPr>
-                <w:rStyle w:val="IndexLink"/>
-              </w:rPr>
-              <w:t>Manage Reservations</w:t>
-            </w:r>
-            <w:r>
-              <w:rPr>
-                <w:webHidden/>
-              </w:rPr>
-              <w:fldChar w:fldCharType="begin"/>
-            </w:r>
-            <w:r>
-              <w:rPr>
-                <w:webHidden/>
-              </w:rPr>
-              <w:instrText>PAGEREF _Toc50202387 \h</w:instrText>
-            </w:r>
-            <w:r>
-              <w:rPr>
-                <w:webHidden/>
-              </w:rPr>
-              <w:fldChar w:fldCharType="separate"/>
-            </w:r>
-            <w:r>
-              <w:rPr>
-                <w:rStyle w:val="IndexLink"/>
-                <w:vanish w:val="false"/>
-              </w:rPr>
-              <w:tab/>
-              <w:t>2</w:t>
-            </w:r>
-            <w:r>
-              <w:rPr>
-                <w:webHidden/>
-              </w:rPr>
-              <w:fldChar w:fldCharType="end"/>
+              <w:t>3</w:t>
             </w:r>
           </w:hyperlink>
-        </w:p>
-        <w:p>
-          <w:pPr>
-            <w:pStyle w:val="Normal"/>
-            <w:rPr>
-              <w:vanish w:val="false"/>
-            </w:rPr>
-          </w:pPr>
           <w:r>
             <w:rPr>
-              <w:vanish w:val="false"/>
-            </w:rPr>
-          </w:r>
-          <w:r>
-            <w:rPr>
-              <w:vanish w:val="false"/>
+              <w:rStyle w:val="IndexLink"/>
             </w:rPr>
             <w:fldChar w:fldCharType="end"/>
           </w:r>
-          <w:bookmarkStart w:id="2" w:name="EndOfTOC"/>
-          <w:bookmarkStart w:id="3" w:name="EndOfTOC"/>
-          <w:bookmarkEnd w:id="3"/>
         </w:p>
       </w:sdtContent>
     </w:sdt>
@@ -1266,12 +1058,14 @@
         </w:numPr>
         <w:rPr/>
       </w:pPr>
-      <w:bookmarkStart w:id="4" w:name="_Toc50202383"/>
+      <w:bookmarkStart w:id="2" w:name="__RefHeading___Toc244_1600796794"/>
+      <w:bookmarkStart w:id="3" w:name="_Toc50202383"/>
+      <w:bookmarkEnd w:id="2"/>
       <w:r>
         <w:rPr/>
         <w:t>Use Case Diagram</w:t>
       </w:r>
-      <w:bookmarkEnd w:id="4"/>
+      <w:bookmarkEnd w:id="3"/>
     </w:p>
     <w:p>
       <w:pPr>
@@ -1461,7 +1255,9 @@
         </w:numPr>
         <w:rPr/>
       </w:pPr>
+      <w:bookmarkStart w:id="6" w:name="__RefHeading___Toc246_1600796794"/>
       <w:bookmarkStart w:id="7" w:name="_Toc50202384"/>
+      <w:bookmarkEnd w:id="6"/>
       <w:r>
         <w:rPr/>
         <w:t>Use Case Brief Descriptions</w:t>
@@ -1478,8 +1274,10 @@
         <w:ind w:left="720" w:hanging="720"/>
         <w:rPr/>
       </w:pPr>
-      <w:bookmarkStart w:id="8" w:name="2.1"/>
-      <w:bookmarkStart w:id="9" w:name="_Toc50202385"/>
+      <w:bookmarkStart w:id="8" w:name="__RefHeading___Toc248_1600796794"/>
+      <w:bookmarkStart w:id="9" w:name="2.1"/>
+      <w:bookmarkStart w:id="10" w:name="_Toc50202385"/>
+      <w:bookmarkEnd w:id="8"/>
       <w:r>
         <w:rPr>
           <w:rFonts w:eastAsia="" w:cs="" w:cstheme="majorBidi" w:eastAsiaTheme="majorEastAsia"/>
@@ -1491,7 +1289,7 @@
         </w:rPr>
         <w:t>M</w:t>
       </w:r>
-      <w:bookmarkEnd w:id="9"/>
+      <w:bookmarkEnd w:id="10"/>
       <w:r>
         <w:rPr>
           <w:rFonts w:eastAsia="" w:cs="" w:cstheme="majorBidi" w:eastAsiaTheme="majorEastAsia"/>
@@ -1503,7 +1301,7 @@
         </w:rPr>
         <w:t>anage Hotel Room</w:t>
       </w:r>
-      <w:bookmarkEnd w:id="8"/>
+      <w:bookmarkEnd w:id="9"/>
       <w:r>
         <w:rPr>
           <w:rFonts w:eastAsia="" w:cs="" w:cstheme="majorBidi" w:eastAsiaTheme="majorEastAsia"/>
@@ -1550,8 +1348,10 @@
         <w:ind w:left="720" w:hanging="720"/>
         <w:rPr/>
       </w:pPr>
-      <w:bookmarkStart w:id="10" w:name="2.2"/>
-      <w:bookmarkStart w:id="11" w:name="_Toc50202386"/>
+      <w:bookmarkStart w:id="11" w:name="__RefHeading___Toc250_1600796794"/>
+      <w:bookmarkStart w:id="12" w:name="2.2"/>
+      <w:bookmarkStart w:id="13" w:name="_Toc50202386"/>
+      <w:bookmarkEnd w:id="11"/>
       <w:r>
         <w:rPr>
           <w:rFonts w:eastAsia="" w:cs="" w:cstheme="majorBidi" w:eastAsiaTheme="majorEastAsia"/>
@@ -1563,7 +1363,7 @@
         </w:rPr>
         <w:t>M</w:t>
       </w:r>
-      <w:bookmarkEnd w:id="11"/>
+      <w:bookmarkEnd w:id="13"/>
       <w:r>
         <w:rPr>
           <w:rFonts w:eastAsia="" w:cs="" w:cstheme="majorBidi" w:eastAsiaTheme="majorEastAsia"/>
@@ -1575,7 +1375,7 @@
         </w:rPr>
         <w:t>anage Guest Accommodation</w:t>
       </w:r>
-      <w:bookmarkEnd w:id="10"/>
+      <w:bookmarkEnd w:id="12"/>
     </w:p>
     <w:p>
       <w:pPr>
@@ -1618,8 +1418,10 @@
           <w:lang w:val="en-US" w:eastAsia="en-US" w:bidi="ar-SA"/>
         </w:rPr>
       </w:pPr>
-      <w:bookmarkStart w:id="12" w:name="2.3"/>
-      <w:bookmarkStart w:id="13" w:name="_Toc50202387"/>
+      <w:bookmarkStart w:id="14" w:name="__RefHeading___Toc252_1600796794"/>
+      <w:bookmarkStart w:id="15" w:name="2.3"/>
+      <w:bookmarkStart w:id="16" w:name="_Toc50202387"/>
+      <w:bookmarkEnd w:id="14"/>
       <w:r>
         <w:rPr>
           <w:rFonts w:eastAsia="" w:cs="" w:cstheme="majorBidi" w:eastAsiaTheme="majorEastAsia"/>
@@ -1631,7 +1433,7 @@
         </w:rPr>
         <w:t>M</w:t>
       </w:r>
-      <w:bookmarkEnd w:id="13"/>
+      <w:bookmarkEnd w:id="16"/>
       <w:r>
         <w:rPr>
           <w:rFonts w:eastAsia="" w:cs="" w:cstheme="majorBidi" w:eastAsiaTheme="majorEastAsia"/>
@@ -1643,7 +1445,7 @@
         </w:rPr>
         <w:t>anage Reservations</w:t>
       </w:r>
-      <w:bookmarkEnd w:id="12"/>
+      <w:bookmarkEnd w:id="15"/>
     </w:p>
     <w:p>
       <w:pPr>
@@ -1757,8 +1559,8 @@
       <w:rPr/>
       <w:t xml:space="preserve"> of </w:t>
     </w:r>
-    <w:bookmarkStart w:id="6" w:name="Bookmark1"/>
-    <w:bookmarkEnd w:id="6"/>
+    <w:bookmarkStart w:id="5" w:name="Bookmark1"/>
+    <w:bookmarkEnd w:id="5"/>
     <w:r>
       <w:rPr/>
       <w:t>3</w:t>
@@ -2017,7 +1819,7 @@
       <w:t xml:space="preserve">Last Modified:  </w:t>
     </w:r>
     <w:ins w:id="11" w:author="Unknown Author" w:date="2021-11-13T15:34:21Z">
-      <w:bookmarkStart w:id="5" w:name="__DdeLink__6885_4053877668"/>
+      <w:bookmarkStart w:id="4" w:name="__DdeLink__6885_4053877668"/>
       <w:r>
         <w:rPr>
           <w:rFonts w:eastAsia="Calibri" w:cs="" w:cstheme="minorBidi" w:eastAsiaTheme="minorHAnsi"/>
@@ -2030,7 +1832,7 @@
         <w:t>Monday, November 15, 2021</w:t>
       </w:r>
     </w:ins>
-    <w:bookmarkEnd w:id="5"/>
+    <w:bookmarkEnd w:id="4"/>
   </w:p>
 </w:hdr>
 </file>
@@ -2801,7 +2603,7 @@
     <w:rsid w:val="00d73986"/>
     <w:pPr>
       <w:widowControl/>
-      <w:overflowPunct w:val="false"/>
+      <w:overflowPunct w:val="true"/>
       <w:bidi w:val="0"/>
       <w:spacing w:lineRule="auto" w:line="259" w:before="0" w:after="160"/>
       <w:jc w:val="left"/>
@@ -3685,6 +3487,20 @@
       <w:ind w:left="567" w:right="0" w:hanging="0"/>
     </w:pPr>
     <w:rPr/>
+  </w:style>
+  <w:style w:type="paragraph" w:styleId="ContentsHeading">
+    <w:name w:val="TOA Heading"/>
+    <w:basedOn w:val="Heading"/>
+    <w:pPr>
+      <w:suppressLineNumbers/>
+      <w:ind w:left="0" w:hanging="0"/>
+    </w:pPr>
+    <w:rPr>
+      <w:b/>
+      <w:bCs/>
+      <w:sz w:val="32"/>
+      <w:szCs w:val="32"/>
+    </w:rPr>
   </w:style>
   <w:style w:type="numbering" w:styleId="NoList" w:default="1">
     <w:name w:val="No List"/>

</xml_diff>